<commit_message>
generate strings for grading
</commit_message>
<xml_diff>
--- a/Android/MDP Android App Message Scheme.docx
+++ b/Android/MDP Android App Message Scheme.docx
@@ -4,8 +4,223 @@
   <w:body>
     <w:p>
       <w:r>
-        <w:t>MDP Android App Message Scheme</w:t>
+        <w:t xml:space="preserve">MDP </w:t>
       </w:r>
+      <w:r>
+        <w:t>Group 1</w:t>
+      </w:r>
+      <w:r>
+        <w:t xml:space="preserve"> Message Scheme</w:t>
+      </w:r>
+    </w:p>
+    <w:tbl>
+      <w:tblPr>
+        <w:tblStyle w:val="TableGrid"/>
+        <w:tblW w:w="0" w:type="auto"/>
+        <w:tblLook w:val="04A0" w:firstRow="1" w:lastRow="0" w:firstColumn="1" w:lastColumn="0" w:noHBand="0" w:noVBand="1"/>
+      </w:tblPr>
+      <w:tblGrid>
+        <w:gridCol w:w="943"/>
+        <w:gridCol w:w="1037"/>
+        <w:gridCol w:w="3685"/>
+        <w:gridCol w:w="2614"/>
+        <w:gridCol w:w="737"/>
+      </w:tblGrid>
+      <w:tr>
+        <w:tc>
+          <w:tcPr>
+            <w:tcW w:w="943" w:type="dxa"/>
+          </w:tcPr>
+          <w:p>
+            <w:pPr>
+              <w:rPr>
+                <w:b/>
+                <w:bCs/>
+              </w:rPr>
+            </w:pPr>
+            <w:r>
+              <w:rPr>
+                <w:b/>
+                <w:bCs/>
+              </w:rPr>
+              <w:t>From</w:t>
+            </w:r>
+          </w:p>
+        </w:tc>
+        <w:tc>
+          <w:tcPr>
+            <w:tcW w:w="1037" w:type="dxa"/>
+          </w:tcPr>
+          <w:p>
+            <w:pPr>
+              <w:rPr>
+                <w:b/>
+                <w:bCs/>
+              </w:rPr>
+            </w:pPr>
+            <w:r>
+              <w:rPr>
+                <w:b/>
+                <w:bCs/>
+              </w:rPr>
+              <w:t>To</w:t>
+            </w:r>
+          </w:p>
+        </w:tc>
+        <w:tc>
+          <w:tcPr>
+            <w:tcW w:w="3685" w:type="dxa"/>
+          </w:tcPr>
+          <w:p>
+            <w:pPr>
+              <w:rPr>
+                <w:b/>
+                <w:bCs/>
+              </w:rPr>
+            </w:pPr>
+            <w:r>
+              <w:rPr>
+                <w:b/>
+                <w:bCs/>
+              </w:rPr>
+              <w:t>Message</w:t>
+            </w:r>
+          </w:p>
+        </w:tc>
+        <w:tc>
+          <w:tcPr>
+            <w:tcW w:w="2614" w:type="dxa"/>
+          </w:tcPr>
+          <w:p>
+            <w:pPr>
+              <w:rPr>
+                <w:b/>
+                <w:bCs/>
+              </w:rPr>
+            </w:pPr>
+            <w:r>
+              <w:rPr>
+                <w:b/>
+                <w:bCs/>
+              </w:rPr>
+              <w:t>Description</w:t>
+            </w:r>
+          </w:p>
+        </w:tc>
+        <w:tc>
+          <w:tcPr>
+            <w:tcW w:w="737" w:type="dxa"/>
+          </w:tcPr>
+          <w:p>
+            <w:pPr>
+              <w:rPr>
+                <w:b/>
+                <w:bCs/>
+              </w:rPr>
+            </w:pPr>
+            <w:proofErr w:type="spellStart"/>
+            <w:r>
+              <w:rPr>
+                <w:b/>
+                <w:bCs/>
+              </w:rPr>
+              <w:t>Req</w:t>
+            </w:r>
+            <w:proofErr w:type="spellEnd"/>
+          </w:p>
+        </w:tc>
+      </w:tr>
+    </w:tbl>
+    <w:p>
+      <w:pPr>
+        <w:pStyle w:val="NoSpacing"/>
+      </w:pPr>
+    </w:p>
+    <w:p>
+      <w:pPr>
+        <w:rPr>
+          <w:b/>
+          <w:bCs/>
+          <w:u w:val="single"/>
+        </w:rPr>
+      </w:pPr>
+      <w:r>
+        <w:rPr>
+          <w:b/>
+          <w:bCs/>
+          <w:u w:val="single"/>
+        </w:rPr>
+        <w:t>Hardware</w:t>
+      </w:r>
+    </w:p>
+    <w:tbl>
+      <w:tblPr>
+        <w:tblStyle w:val="TableGrid"/>
+        <w:tblW w:w="0" w:type="auto"/>
+        <w:tblLook w:val="04A0" w:firstRow="1" w:lastRow="0" w:firstColumn="1" w:lastColumn="0" w:noHBand="0" w:noVBand="1"/>
+      </w:tblPr>
+      <w:tblGrid>
+        <w:gridCol w:w="943"/>
+        <w:gridCol w:w="1037"/>
+        <w:gridCol w:w="3685"/>
+        <w:gridCol w:w="2614"/>
+        <w:gridCol w:w="737"/>
+      </w:tblGrid>
+      <w:tr>
+        <w:tc>
+          <w:tcPr>
+            <w:tcW w:w="943" w:type="dxa"/>
+          </w:tcPr>
+          <w:p>
+            <w:r>
+              <w:t>Algo</w:t>
+            </w:r>
+          </w:p>
+        </w:tc>
+        <w:tc>
+          <w:tcPr>
+            <w:tcW w:w="1037" w:type="dxa"/>
+          </w:tcPr>
+          <w:p>
+            <w:r>
+              <w:t>Arduino</w:t>
+            </w:r>
+          </w:p>
+        </w:tc>
+        <w:tc>
+          <w:tcPr>
+            <w:tcW w:w="3685" w:type="dxa"/>
+          </w:tcPr>
+          <w:p>
+            <w:r>
+              <w:t>C</w:t>
+            </w:r>
+          </w:p>
+        </w:tc>
+        <w:tc>
+          <w:tcPr>
+            <w:tcW w:w="2614" w:type="dxa"/>
+          </w:tcPr>
+          <w:p>
+            <w:proofErr w:type="spellStart"/>
+            <w:r>
+              <w:t>Callibrate</w:t>
+            </w:r>
+            <w:proofErr w:type="spellEnd"/>
+          </w:p>
+        </w:tc>
+        <w:tc>
+          <w:tcPr>
+            <w:tcW w:w="737" w:type="dxa"/>
+          </w:tcPr>
+          <w:p/>
+        </w:tc>
+      </w:tr>
+    </w:tbl>
+    <w:p>
+      <w:pPr>
+        <w:pStyle w:val="NoSpacing"/>
+      </w:pPr>
     </w:p>
     <w:p>
       <w:pPr>
@@ -31,37 +246,48 @@
         <w:tblLook w:val="04A0" w:firstRow="1" w:lastRow="0" w:firstColumn="1" w:lastColumn="0" w:noHBand="0" w:noVBand="1"/>
       </w:tblPr>
       <w:tblGrid>
-        <w:gridCol w:w="941"/>
-        <w:gridCol w:w="4016"/>
-        <w:gridCol w:w="3118"/>
-        <w:gridCol w:w="941"/>
+        <w:gridCol w:w="938"/>
+        <w:gridCol w:w="1042"/>
+        <w:gridCol w:w="3685"/>
+        <w:gridCol w:w="2624"/>
+        <w:gridCol w:w="727"/>
       </w:tblGrid>
       <w:tr>
         <w:tc>
           <w:tcPr>
-            <w:tcW w:w="941" w:type="dxa"/>
-          </w:tcPr>
-          <w:p>
-            <w:r>
-              <w:t>Send</w:t>
-            </w:r>
-          </w:p>
-        </w:tc>
-        <w:tc>
-          <w:tcPr>
-            <w:tcW w:w="4016" w:type="dxa"/>
-          </w:tcPr>
-          <w:p>
-            <w:proofErr w:type="gramStart"/>
-            <w:r>
-              <w:t>MOVE:F</w:t>
-            </w:r>
-            <w:proofErr w:type="gramEnd"/>
-          </w:p>
-        </w:tc>
-        <w:tc>
-          <w:tcPr>
-            <w:tcW w:w="3118" w:type="dxa"/>
+            <w:tcW w:w="938" w:type="dxa"/>
+            <w:vMerge w:val="restart"/>
+          </w:tcPr>
+          <w:p>
+            <w:r>
+              <w:t>Android /Algo</w:t>
+            </w:r>
+          </w:p>
+        </w:tc>
+        <w:tc>
+          <w:tcPr>
+            <w:tcW w:w="1042" w:type="dxa"/>
+            <w:vMerge w:val="restart"/>
+          </w:tcPr>
+          <w:p>
+            <w:r>
+              <w:t>Arduino</w:t>
+            </w:r>
+          </w:p>
+        </w:tc>
+        <w:tc>
+          <w:tcPr>
+            <w:tcW w:w="3685" w:type="dxa"/>
+          </w:tcPr>
+          <w:p>
+            <w:r>
+              <w:t>W</w:t>
+            </w:r>
+          </w:p>
+        </w:tc>
+        <w:tc>
+          <w:tcPr>
+            <w:tcW w:w="2624" w:type="dxa"/>
           </w:tcPr>
           <w:p>
             <w:r>
@@ -71,7 +297,7 @@
         </w:tc>
         <w:tc>
           <w:tcPr>
-            <w:tcW w:w="941" w:type="dxa"/>
+            <w:tcW w:w="727" w:type="dxa"/>
             <w:vMerge w:val="restart"/>
           </w:tcPr>
           <w:p>
@@ -84,27 +310,31 @@
       <w:tr>
         <w:tc>
           <w:tcPr>
-            <w:tcW w:w="941" w:type="dxa"/>
-          </w:tcPr>
-          <w:p>
-            <w:r>
-              <w:t>Send</w:t>
-            </w:r>
-          </w:p>
-        </w:tc>
-        <w:tc>
-          <w:tcPr>
-            <w:tcW w:w="4016" w:type="dxa"/>
-          </w:tcPr>
-          <w:p>
-            <w:r>
-              <w:t>MOVE:TL</w:t>
-            </w:r>
-          </w:p>
-        </w:tc>
-        <w:tc>
-          <w:tcPr>
-            <w:tcW w:w="3118" w:type="dxa"/>
+            <w:tcW w:w="938" w:type="dxa"/>
+            <w:vMerge/>
+          </w:tcPr>
+          <w:p/>
+        </w:tc>
+        <w:tc>
+          <w:tcPr>
+            <w:tcW w:w="1042" w:type="dxa"/>
+            <w:vMerge/>
+          </w:tcPr>
+          <w:p/>
+        </w:tc>
+        <w:tc>
+          <w:tcPr>
+            <w:tcW w:w="3685" w:type="dxa"/>
+          </w:tcPr>
+          <w:p>
+            <w:r>
+              <w:t>A</w:t>
+            </w:r>
+          </w:p>
+        </w:tc>
+        <w:tc>
+          <w:tcPr>
+            <w:tcW w:w="2624" w:type="dxa"/>
           </w:tcPr>
           <w:p>
             <w:r>
@@ -114,7 +344,7 @@
         </w:tc>
         <w:tc>
           <w:tcPr>
-            <w:tcW w:w="941" w:type="dxa"/>
+            <w:tcW w:w="727" w:type="dxa"/>
             <w:vMerge/>
           </w:tcPr>
           <w:p/>
@@ -123,27 +353,31 @@
       <w:tr>
         <w:tc>
           <w:tcPr>
-            <w:tcW w:w="941" w:type="dxa"/>
-          </w:tcPr>
-          <w:p>
-            <w:r>
-              <w:t>Send</w:t>
-            </w:r>
-          </w:p>
-        </w:tc>
-        <w:tc>
-          <w:tcPr>
-            <w:tcW w:w="4016" w:type="dxa"/>
-          </w:tcPr>
-          <w:p>
-            <w:r>
-              <w:t>MOVE:TR</w:t>
-            </w:r>
-          </w:p>
-        </w:tc>
-        <w:tc>
-          <w:tcPr>
-            <w:tcW w:w="3118" w:type="dxa"/>
+            <w:tcW w:w="938" w:type="dxa"/>
+            <w:vMerge/>
+          </w:tcPr>
+          <w:p/>
+        </w:tc>
+        <w:tc>
+          <w:tcPr>
+            <w:tcW w:w="1042" w:type="dxa"/>
+            <w:vMerge/>
+          </w:tcPr>
+          <w:p/>
+        </w:tc>
+        <w:tc>
+          <w:tcPr>
+            <w:tcW w:w="3685" w:type="dxa"/>
+          </w:tcPr>
+          <w:p>
+            <w:r>
+              <w:t xml:space="preserve">D </w:t>
+            </w:r>
+          </w:p>
+        </w:tc>
+        <w:tc>
+          <w:tcPr>
+            <w:tcW w:w="2624" w:type="dxa"/>
           </w:tcPr>
           <w:p>
             <w:r>
@@ -153,7 +387,7 @@
         </w:tc>
         <w:tc>
           <w:tcPr>
-            <w:tcW w:w="941" w:type="dxa"/>
+            <w:tcW w:w="727" w:type="dxa"/>
             <w:vMerge/>
           </w:tcPr>
           <w:p/>
@@ -189,15 +423,17 @@
         <w:tblLook w:val="04A0" w:firstRow="1" w:lastRow="0" w:firstColumn="1" w:lastColumn="0" w:noHBand="0" w:noVBand="1"/>
       </w:tblPr>
       <w:tblGrid>
-        <w:gridCol w:w="1037"/>
-        <w:gridCol w:w="3920"/>
-        <w:gridCol w:w="3118"/>
-        <w:gridCol w:w="941"/>
+        <w:gridCol w:w="978"/>
+        <w:gridCol w:w="1002"/>
+        <w:gridCol w:w="3685"/>
+        <w:gridCol w:w="2552"/>
+        <w:gridCol w:w="799"/>
       </w:tblGrid>
       <w:tr>
         <w:tc>
           <w:tcPr>
-            <w:tcW w:w="1037" w:type="dxa"/>
+            <w:tcW w:w="978" w:type="dxa"/>
+            <w:vMerge w:val="restart"/>
           </w:tcPr>
           <w:p>
             <w:pPr>
@@ -211,14 +447,9 @@
                 <w:strike/>
                 <w:color w:val="FF0000"/>
               </w:rPr>
-              <w:t>Receive</w:t>
-            </w:r>
-          </w:p>
-        </w:tc>
-        <w:tc>
-          <w:tcPr>
-            <w:tcW w:w="3920" w:type="dxa"/>
-          </w:tcPr>
+              <w:t>AMD</w:t>
+            </w:r>
+          </w:p>
           <w:p>
             <w:pPr>
               <w:rPr>
@@ -226,44 +457,12 @@
                 <w:color w:val="FF0000"/>
               </w:rPr>
             </w:pPr>
-            <w:proofErr w:type="gramStart"/>
-            <w:r>
-              <w:rPr>
-                <w:strike/>
-                <w:color w:val="FF0000"/>
-              </w:rPr>
-              <w:t>STATUS:FP</w:t>
-            </w:r>
-            <w:proofErr w:type="gramEnd"/>
-          </w:p>
-        </w:tc>
-        <w:tc>
-          <w:tcPr>
-            <w:tcW w:w="3118" w:type="dxa"/>
+          </w:p>
+        </w:tc>
+        <w:tc>
+          <w:tcPr>
+            <w:tcW w:w="1002" w:type="dxa"/>
             <w:vMerge w:val="restart"/>
-          </w:tcPr>
-          <w:p>
-            <w:r>
-              <w:t>Fastest Path / Exploring – status to be updated on app itself</w:t>
-            </w:r>
-          </w:p>
-        </w:tc>
-        <w:tc>
-          <w:tcPr>
-            <w:tcW w:w="941" w:type="dxa"/>
-            <w:vMerge w:val="restart"/>
-          </w:tcPr>
-          <w:p>
-            <w:r>
-              <w:t>C4</w:t>
-            </w:r>
-          </w:p>
-        </w:tc>
-      </w:tr>
-      <w:tr>
-        <w:tc>
-          <w:tcPr>
-            <w:tcW w:w="1037" w:type="dxa"/>
           </w:tcPr>
           <w:p>
             <w:pPr>
@@ -277,14 +476,9 @@
                 <w:strike/>
                 <w:color w:val="FF0000"/>
               </w:rPr>
-              <w:t>Receive</w:t>
-            </w:r>
-          </w:p>
-        </w:tc>
-        <w:tc>
-          <w:tcPr>
-            <w:tcW w:w="3920" w:type="dxa"/>
-          </w:tcPr>
+              <w:t>Android</w:t>
+            </w:r>
+          </w:p>
           <w:p>
             <w:pPr>
               <w:rPr>
@@ -292,27 +486,102 @@
                 <w:color w:val="FF0000"/>
               </w:rPr>
             </w:pPr>
+          </w:p>
+        </w:tc>
+        <w:tc>
+          <w:tcPr>
+            <w:tcW w:w="3685" w:type="dxa"/>
+          </w:tcPr>
+          <w:p>
             <w:proofErr w:type="gramStart"/>
             <w:r>
+              <w:t>S:FP</w:t>
+            </w:r>
+            <w:proofErr w:type="gramEnd"/>
+          </w:p>
+        </w:tc>
+        <w:tc>
+          <w:tcPr>
+            <w:tcW w:w="2552" w:type="dxa"/>
+            <w:vMerge w:val="restart"/>
+          </w:tcPr>
+          <w:p>
+            <w:r>
+              <w:t xml:space="preserve">Fastest Path / Exploring </w:t>
+            </w:r>
+            <w:proofErr w:type="gramStart"/>
+            <w:r>
+              <w:t>In</w:t>
+            </w:r>
+            <w:proofErr w:type="gramEnd"/>
+            <w:r>
+              <w:t xml:space="preserve"> Progress</w:t>
+            </w:r>
+          </w:p>
+        </w:tc>
+        <w:tc>
+          <w:tcPr>
+            <w:tcW w:w="799" w:type="dxa"/>
+            <w:vMerge w:val="restart"/>
+          </w:tcPr>
+          <w:p>
+            <w:r>
+              <w:t>C4</w:t>
+            </w:r>
+          </w:p>
+        </w:tc>
+      </w:tr>
+      <w:tr>
+        <w:tc>
+          <w:tcPr>
+            <w:tcW w:w="978" w:type="dxa"/>
+            <w:vMerge/>
+          </w:tcPr>
+          <w:p>
+            <w:pPr>
               <w:rPr>
                 <w:strike/>
                 <w:color w:val="FF0000"/>
               </w:rPr>
-              <w:t>STATUS:EX</w:t>
+            </w:pPr>
+          </w:p>
+        </w:tc>
+        <w:tc>
+          <w:tcPr>
+            <w:tcW w:w="1002" w:type="dxa"/>
+            <w:vMerge/>
+          </w:tcPr>
+          <w:p>
+            <w:pPr>
+              <w:rPr>
+                <w:strike/>
+                <w:color w:val="FF0000"/>
+              </w:rPr>
+            </w:pPr>
+          </w:p>
+        </w:tc>
+        <w:tc>
+          <w:tcPr>
+            <w:tcW w:w="3685" w:type="dxa"/>
+          </w:tcPr>
+          <w:p>
+            <w:proofErr w:type="gramStart"/>
+            <w:r>
+              <w:t>S:EX</w:t>
             </w:r>
             <w:proofErr w:type="gramEnd"/>
           </w:p>
         </w:tc>
         <w:tc>
           <w:tcPr>
-            <w:tcW w:w="3118" w:type="dxa"/>
-            <w:vMerge/>
-          </w:tcPr>
-          <w:p/>
-        </w:tc>
-        <w:tc>
-          <w:tcPr>
-            <w:tcW w:w="941" w:type="dxa"/>
+            <w:tcW w:w="2552" w:type="dxa"/>
+            <w:vMerge/>
+          </w:tcPr>
+          <w:p/>
+        </w:tc>
+        <w:tc>
+          <w:tcPr>
+            <w:tcW w:w="799" w:type="dxa"/>
             <w:vMerge/>
           </w:tcPr>
           <w:p/>
@@ -321,40 +590,44 @@
       <w:tr>
         <w:tc>
           <w:tcPr>
-            <w:tcW w:w="1037" w:type="dxa"/>
-          </w:tcPr>
-          <w:p>
-            <w:r>
-              <w:t>Receive</w:t>
-            </w:r>
-          </w:p>
-        </w:tc>
-        <w:tc>
-          <w:tcPr>
-            <w:tcW w:w="3920" w:type="dxa"/>
+            <w:tcW w:w="978" w:type="dxa"/>
+            <w:vMerge/>
+          </w:tcPr>
+          <w:p/>
+        </w:tc>
+        <w:tc>
+          <w:tcPr>
+            <w:tcW w:w="1002" w:type="dxa"/>
+            <w:vMerge/>
+          </w:tcPr>
+          <w:p/>
+        </w:tc>
+        <w:tc>
+          <w:tcPr>
+            <w:tcW w:w="3685" w:type="dxa"/>
           </w:tcPr>
           <w:p>
             <w:proofErr w:type="gramStart"/>
             <w:r>
-              <w:t>STATUS:F</w:t>
+              <w:t>S:F</w:t>
             </w:r>
             <w:proofErr w:type="gramEnd"/>
           </w:p>
         </w:tc>
         <w:tc>
           <w:tcPr>
-            <w:tcW w:w="3118" w:type="dxa"/>
+            <w:tcW w:w="2552" w:type="dxa"/>
             <w:vMerge w:val="restart"/>
           </w:tcPr>
           <w:p>
             <w:r>
-              <w:t>Ack of manual movement message sent to Arduino – to coordinate</w:t>
-            </w:r>
-          </w:p>
-        </w:tc>
-        <w:tc>
-          <w:tcPr>
-            <w:tcW w:w="941" w:type="dxa"/>
+              <w:t>Manual Movement</w:t>
+            </w:r>
+          </w:p>
+        </w:tc>
+        <w:tc>
+          <w:tcPr>
+            <w:tcW w:w="799" w:type="dxa"/>
             <w:vMerge/>
           </w:tcPr>
           <w:p/>
@@ -363,34 +636,38 @@
       <w:tr>
         <w:tc>
           <w:tcPr>
-            <w:tcW w:w="1037" w:type="dxa"/>
-          </w:tcPr>
-          <w:p>
-            <w:r>
-              <w:t>Receive</w:t>
-            </w:r>
-          </w:p>
-        </w:tc>
-        <w:tc>
-          <w:tcPr>
-            <w:tcW w:w="3920" w:type="dxa"/>
-          </w:tcPr>
-          <w:p>
-            <w:r>
-              <w:t>STATUS:TL</w:t>
-            </w:r>
-          </w:p>
-        </w:tc>
-        <w:tc>
-          <w:tcPr>
-            <w:tcW w:w="3118" w:type="dxa"/>
-            <w:vMerge/>
-          </w:tcPr>
-          <w:p/>
-        </w:tc>
-        <w:tc>
-          <w:tcPr>
-            <w:tcW w:w="941" w:type="dxa"/>
+            <w:tcW w:w="978" w:type="dxa"/>
+            <w:vMerge/>
+          </w:tcPr>
+          <w:p/>
+        </w:tc>
+        <w:tc>
+          <w:tcPr>
+            <w:tcW w:w="1002" w:type="dxa"/>
+            <w:vMerge/>
+          </w:tcPr>
+          <w:p/>
+        </w:tc>
+        <w:tc>
+          <w:tcPr>
+            <w:tcW w:w="3685" w:type="dxa"/>
+          </w:tcPr>
+          <w:p>
+            <w:r>
+              <w:t>S:TL</w:t>
+            </w:r>
+          </w:p>
+        </w:tc>
+        <w:tc>
+          <w:tcPr>
+            <w:tcW w:w="2552" w:type="dxa"/>
+            <w:vMerge/>
+          </w:tcPr>
+          <w:p/>
+        </w:tc>
+        <w:tc>
+          <w:tcPr>
+            <w:tcW w:w="799" w:type="dxa"/>
             <w:vMerge/>
           </w:tcPr>
           <w:p/>
@@ -399,34 +676,38 @@
       <w:tr>
         <w:tc>
           <w:tcPr>
-            <w:tcW w:w="1037" w:type="dxa"/>
-          </w:tcPr>
-          <w:p>
-            <w:r>
-              <w:t>Receive</w:t>
-            </w:r>
-          </w:p>
-        </w:tc>
-        <w:tc>
-          <w:tcPr>
-            <w:tcW w:w="3920" w:type="dxa"/>
-          </w:tcPr>
-          <w:p>
-            <w:r>
-              <w:t>STATUS:TR</w:t>
-            </w:r>
-          </w:p>
-        </w:tc>
-        <w:tc>
-          <w:tcPr>
-            <w:tcW w:w="3118" w:type="dxa"/>
-            <w:vMerge/>
-          </w:tcPr>
-          <w:p/>
-        </w:tc>
-        <w:tc>
-          <w:tcPr>
-            <w:tcW w:w="941" w:type="dxa"/>
+            <w:tcW w:w="978" w:type="dxa"/>
+            <w:vMerge/>
+          </w:tcPr>
+          <w:p/>
+        </w:tc>
+        <w:tc>
+          <w:tcPr>
+            <w:tcW w:w="1002" w:type="dxa"/>
+            <w:vMerge/>
+          </w:tcPr>
+          <w:p/>
+        </w:tc>
+        <w:tc>
+          <w:tcPr>
+            <w:tcW w:w="3685" w:type="dxa"/>
+          </w:tcPr>
+          <w:p>
+            <w:r>
+              <w:t>S:TR</w:t>
+            </w:r>
+          </w:p>
+        </w:tc>
+        <w:tc>
+          <w:tcPr>
+            <w:tcW w:w="2552" w:type="dxa"/>
+            <w:vMerge/>
+          </w:tcPr>
+          <w:p/>
+        </w:tc>
+        <w:tc>
+          <w:tcPr>
+            <w:tcW w:w="799" w:type="dxa"/>
             <w:vMerge/>
           </w:tcPr>
           <w:p/>
@@ -435,39 +716,47 @@
       <w:tr>
         <w:tc>
           <w:tcPr>
-            <w:tcW w:w="1037" w:type="dxa"/>
-          </w:tcPr>
-          <w:p>
-            <w:r>
-              <w:t>Receive</w:t>
-            </w:r>
-          </w:p>
-        </w:tc>
-        <w:tc>
-          <w:tcPr>
-            <w:tcW w:w="3920" w:type="dxa"/>
-          </w:tcPr>
-          <w:p>
-            <w:proofErr w:type="gramStart"/>
-            <w:r>
-              <w:t>STATUS:DONE</w:t>
-            </w:r>
-            <w:proofErr w:type="gramEnd"/>
-          </w:p>
-        </w:tc>
-        <w:tc>
-          <w:tcPr>
-            <w:tcW w:w="3118" w:type="dxa"/>
-          </w:tcPr>
-          <w:p>
-            <w:r>
-              <w:t>Done &lt;with FP/EX&gt;</w:t>
-            </w:r>
-          </w:p>
-        </w:tc>
-        <w:tc>
-          <w:tcPr>
-            <w:tcW w:w="941" w:type="dxa"/>
+            <w:tcW w:w="978" w:type="dxa"/>
+          </w:tcPr>
+          <w:p>
+            <w:r>
+              <w:t>Arduino</w:t>
+            </w:r>
+          </w:p>
+        </w:tc>
+        <w:tc>
+          <w:tcPr>
+            <w:tcW w:w="1002" w:type="dxa"/>
+          </w:tcPr>
+          <w:p>
+            <w:r>
+              <w:t>Android /Algo</w:t>
+            </w:r>
+          </w:p>
+        </w:tc>
+        <w:tc>
+          <w:tcPr>
+            <w:tcW w:w="3685" w:type="dxa"/>
+          </w:tcPr>
+          <w:p>
+            <w:r>
+              <w:t>Y</w:t>
+            </w:r>
+          </w:p>
+        </w:tc>
+        <w:tc>
+          <w:tcPr>
+            <w:tcW w:w="2552" w:type="dxa"/>
+          </w:tcPr>
+          <w:p>
+            <w:r>
+              <w:t>Done - Ack of manual movement message</w:t>
+            </w:r>
+          </w:p>
+        </w:tc>
+        <w:tc>
+          <w:tcPr>
+            <w:tcW w:w="799" w:type="dxa"/>
             <w:vMerge/>
           </w:tcPr>
           <w:p/>
@@ -476,25 +765,47 @@
       <w:tr>
         <w:tc>
           <w:tcPr>
-            <w:tcW w:w="1037" w:type="dxa"/>
-          </w:tcPr>
-          <w:p/>
-        </w:tc>
-        <w:tc>
-          <w:tcPr>
-            <w:tcW w:w="3920" w:type="dxa"/>
-          </w:tcPr>
-          <w:p/>
-        </w:tc>
-        <w:tc>
-          <w:tcPr>
-            <w:tcW w:w="3118" w:type="dxa"/>
-          </w:tcPr>
-          <w:p/>
-        </w:tc>
-        <w:tc>
-          <w:tcPr>
-            <w:tcW w:w="941" w:type="dxa"/>
+            <w:tcW w:w="978" w:type="dxa"/>
+          </w:tcPr>
+          <w:p>
+            <w:r>
+              <w:t>Arduino</w:t>
+            </w:r>
+          </w:p>
+        </w:tc>
+        <w:tc>
+          <w:tcPr>
+            <w:tcW w:w="1002" w:type="dxa"/>
+          </w:tcPr>
+          <w:p>
+            <w:r>
+              <w:t>Algo</w:t>
+            </w:r>
+          </w:p>
+        </w:tc>
+        <w:tc>
+          <w:tcPr>
+            <w:tcW w:w="3685" w:type="dxa"/>
+          </w:tcPr>
+          <w:p>
+            <w:r>
+              <w:t>F</w:t>
+            </w:r>
+          </w:p>
+        </w:tc>
+        <w:tc>
+          <w:tcPr>
+            <w:tcW w:w="2552" w:type="dxa"/>
+          </w:tcPr>
+          <w:p>
+            <w:r>
+              <w:t>Done with EX</w:t>
+            </w:r>
+          </w:p>
+        </w:tc>
+        <w:tc>
+          <w:tcPr>
+            <w:tcW w:w="799" w:type="dxa"/>
             <w:vMerge/>
           </w:tcPr>
           <w:p/>
@@ -503,25 +814,52 @@
       <w:tr>
         <w:tc>
           <w:tcPr>
-            <w:tcW w:w="1037" w:type="dxa"/>
-          </w:tcPr>
-          <w:p/>
-        </w:tc>
-        <w:tc>
-          <w:tcPr>
-            <w:tcW w:w="3920" w:type="dxa"/>
-          </w:tcPr>
-          <w:p/>
-        </w:tc>
-        <w:tc>
-          <w:tcPr>
-            <w:tcW w:w="3118" w:type="dxa"/>
-          </w:tcPr>
-          <w:p/>
-        </w:tc>
-        <w:tc>
-          <w:tcPr>
-            <w:tcW w:w="941" w:type="dxa"/>
+            <w:tcW w:w="978" w:type="dxa"/>
+          </w:tcPr>
+          <w:p>
+            <w:r>
+              <w:t>Algo</w:t>
+            </w:r>
+          </w:p>
+        </w:tc>
+        <w:tc>
+          <w:tcPr>
+            <w:tcW w:w="1002" w:type="dxa"/>
+          </w:tcPr>
+          <w:p>
+            <w:r>
+              <w:t>Android</w:t>
+            </w:r>
+          </w:p>
+        </w:tc>
+        <w:tc>
+          <w:tcPr>
+            <w:tcW w:w="3685" w:type="dxa"/>
+          </w:tcPr>
+          <w:p>
+            <w:proofErr w:type="gramStart"/>
+            <w:r>
+              <w:t>S:DONE</w:t>
+            </w:r>
+            <w:proofErr w:type="gramEnd"/>
+            <w:r>
+              <w:t xml:space="preserve"> &lt;- change this?</w:t>
+            </w:r>
+          </w:p>
+        </w:tc>
+        <w:tc>
+          <w:tcPr>
+            <w:tcW w:w="2552" w:type="dxa"/>
+          </w:tcPr>
+          <w:p>
+            <w:r>
+              <w:t>Done &lt;with FP/EX&gt;</w:t>
+            </w:r>
+          </w:p>
+        </w:tc>
+        <w:tc>
+          <w:tcPr>
+            <w:tcW w:w="799" w:type="dxa"/>
             <w:vMerge/>
           </w:tcPr>
           <w:p/>
@@ -557,32 +895,42 @@
         <w:tblLook w:val="04A0" w:firstRow="1" w:lastRow="0" w:firstColumn="1" w:lastColumn="0" w:noHBand="0" w:noVBand="1"/>
       </w:tblPr>
       <w:tblGrid>
-        <w:gridCol w:w="917"/>
-        <w:gridCol w:w="4040"/>
-        <w:gridCol w:w="3118"/>
-        <w:gridCol w:w="941"/>
+        <w:gridCol w:w="987"/>
+        <w:gridCol w:w="983"/>
+        <w:gridCol w:w="3634"/>
+        <w:gridCol w:w="2613"/>
+        <w:gridCol w:w="799"/>
       </w:tblGrid>
       <w:tr>
         <w:tc>
           <w:tcPr>
-            <w:tcW w:w="917" w:type="dxa"/>
-          </w:tcPr>
-          <w:p>
-            <w:r>
-              <w:t>Send</w:t>
-            </w:r>
-          </w:p>
-        </w:tc>
-        <w:tc>
-          <w:tcPr>
-            <w:tcW w:w="4040" w:type="dxa"/>
-          </w:tcPr>
-          <w:p>
-            <w:r>
-              <w:t>WP:&lt;</w:t>
-            </w:r>
-            <w:r>
-              <w:t>x</w:t>
+            <w:tcW w:w="987" w:type="dxa"/>
+            <w:vMerge w:val="restart"/>
+          </w:tcPr>
+          <w:p>
+            <w:r>
+              <w:t>Android</w:t>
+            </w:r>
+          </w:p>
+        </w:tc>
+        <w:tc>
+          <w:tcPr>
+            <w:tcW w:w="983" w:type="dxa"/>
+            <w:vMerge w:val="restart"/>
+          </w:tcPr>
+          <w:p>
+            <w:r>
+              <w:t>Algo</w:t>
+            </w:r>
+          </w:p>
+        </w:tc>
+        <w:tc>
+          <w:tcPr>
+            <w:tcW w:w="3634" w:type="dxa"/>
+          </w:tcPr>
+          <w:p>
+            <w:r>
+              <w:t>WP:&lt;x</w:t>
             </w:r>
             <w:proofErr w:type="gramStart"/>
             <w:r>
@@ -590,16 +938,13 @@
             </w:r>
             <w:proofErr w:type="gramEnd"/>
             <w:r>
-              <w:t>y</w:t>
-            </w:r>
-            <w:r>
-              <w:t>&gt;</w:t>
-            </w:r>
-          </w:p>
-        </w:tc>
-        <w:tc>
-          <w:tcPr>
-            <w:tcW w:w="3118" w:type="dxa"/>
+              <w:t>y&gt;</w:t>
+            </w:r>
+          </w:p>
+        </w:tc>
+        <w:tc>
+          <w:tcPr>
+            <w:tcW w:w="2613" w:type="dxa"/>
           </w:tcPr>
           <w:p>
             <w:r>
@@ -609,7 +954,7 @@
         </w:tc>
         <w:tc>
           <w:tcPr>
-            <w:tcW w:w="941" w:type="dxa"/>
+            <w:tcW w:w="799" w:type="dxa"/>
             <w:vMerge w:val="restart"/>
           </w:tcPr>
           <w:p>
@@ -622,24 +967,25 @@
       <w:tr>
         <w:tc>
           <w:tcPr>
-            <w:tcW w:w="917" w:type="dxa"/>
-          </w:tcPr>
-          <w:p>
-            <w:r>
-              <w:t>Send</w:t>
-            </w:r>
-          </w:p>
-        </w:tc>
-        <w:tc>
-          <w:tcPr>
-            <w:tcW w:w="4040" w:type="dxa"/>
-          </w:tcPr>
-          <w:p>
-            <w:r>
-              <w:t>START:&lt;</w:t>
-            </w:r>
-            <w:r>
-              <w:t>x</w:t>
+            <w:tcW w:w="987" w:type="dxa"/>
+            <w:vMerge/>
+          </w:tcPr>
+          <w:p/>
+        </w:tc>
+        <w:tc>
+          <w:tcPr>
+            <w:tcW w:w="983" w:type="dxa"/>
+            <w:vMerge/>
+          </w:tcPr>
+          <w:p/>
+        </w:tc>
+        <w:tc>
+          <w:tcPr>
+            <w:tcW w:w="3634" w:type="dxa"/>
+          </w:tcPr>
+          <w:p>
+            <w:r>
+              <w:t>START:&lt;x</w:t>
             </w:r>
             <w:proofErr w:type="gramStart"/>
             <w:r>
@@ -647,16 +993,13 @@
             </w:r>
             <w:proofErr w:type="gramEnd"/>
             <w:r>
-              <w:t>y</w:t>
-            </w:r>
-            <w:r>
-              <w:t>&gt;</w:t>
-            </w:r>
-          </w:p>
-        </w:tc>
-        <w:tc>
-          <w:tcPr>
-            <w:tcW w:w="3118" w:type="dxa"/>
+              <w:t>y&gt;</w:t>
+            </w:r>
+          </w:p>
+        </w:tc>
+        <w:tc>
+          <w:tcPr>
+            <w:tcW w:w="2613" w:type="dxa"/>
           </w:tcPr>
           <w:p>
             <w:r>
@@ -666,7 +1009,7 @@
         </w:tc>
         <w:tc>
           <w:tcPr>
-            <w:tcW w:w="941" w:type="dxa"/>
+            <w:tcW w:w="799" w:type="dxa"/>
             <w:vMerge/>
           </w:tcPr>
           <w:p/>
@@ -675,17 +1018,21 @@
       <w:tr>
         <w:tc>
           <w:tcPr>
-            <w:tcW w:w="917" w:type="dxa"/>
-          </w:tcPr>
-          <w:p>
-            <w:r>
-              <w:t>Send</w:t>
-            </w:r>
-          </w:p>
-        </w:tc>
-        <w:tc>
-          <w:tcPr>
-            <w:tcW w:w="4040" w:type="dxa"/>
+            <w:tcW w:w="987" w:type="dxa"/>
+            <w:vMerge/>
+          </w:tcPr>
+          <w:p/>
+        </w:tc>
+        <w:tc>
+          <w:tcPr>
+            <w:tcW w:w="983" w:type="dxa"/>
+            <w:vMerge/>
+          </w:tcPr>
+          <w:p/>
+        </w:tc>
+        <w:tc>
+          <w:tcPr>
+            <w:tcW w:w="3634" w:type="dxa"/>
           </w:tcPr>
           <w:p>
             <w:r>
@@ -695,7 +1042,7 @@
         </w:tc>
         <w:tc>
           <w:tcPr>
-            <w:tcW w:w="3118" w:type="dxa"/>
+            <w:tcW w:w="2613" w:type="dxa"/>
           </w:tcPr>
           <w:p>
             <w:r>
@@ -705,14 +1052,9 @@
         </w:tc>
         <w:tc>
           <w:tcPr>
-            <w:tcW w:w="941" w:type="dxa"/>
+            <w:tcW w:w="799" w:type="dxa"/>
             <w:vMerge w:val="restart"/>
           </w:tcPr>
-          <w:p>
-            <w:r>
-              <w:t>Trigger</w:t>
-            </w:r>
-          </w:p>
           <w:p>
             <w:r>
               <w:t>Algo</w:t>
@@ -723,17 +1065,21 @@
       <w:tr>
         <w:tc>
           <w:tcPr>
-            <w:tcW w:w="917" w:type="dxa"/>
-          </w:tcPr>
-          <w:p>
-            <w:r>
-              <w:t>Send</w:t>
-            </w:r>
-          </w:p>
-        </w:tc>
-        <w:tc>
-          <w:tcPr>
-            <w:tcW w:w="4040" w:type="dxa"/>
+            <w:tcW w:w="987" w:type="dxa"/>
+            <w:vMerge/>
+          </w:tcPr>
+          <w:p/>
+        </w:tc>
+        <w:tc>
+          <w:tcPr>
+            <w:tcW w:w="983" w:type="dxa"/>
+            <w:vMerge/>
+          </w:tcPr>
+          <w:p/>
+        </w:tc>
+        <w:tc>
+          <w:tcPr>
+            <w:tcW w:w="3634" w:type="dxa"/>
           </w:tcPr>
           <w:p>
             <w:r>
@@ -743,7 +1089,7 @@
         </w:tc>
         <w:tc>
           <w:tcPr>
-            <w:tcW w:w="3118" w:type="dxa"/>
+            <w:tcW w:w="2613" w:type="dxa"/>
           </w:tcPr>
           <w:p>
             <w:r>
@@ -753,177 +1099,10 @@
         </w:tc>
         <w:tc>
           <w:tcPr>
-            <w:tcW w:w="941" w:type="dxa"/>
-            <w:vMerge/>
-          </w:tcPr>
-          <w:p/>
-        </w:tc>
-      </w:tr>
-      <w:tr>
-        <w:tc>
-          <w:tcPr>
-            <w:tcW w:w="917" w:type="dxa"/>
-          </w:tcPr>
-          <w:p>
-            <w:pPr>
-              <w:rPr>
-                <w:strike/>
-                <w:color w:val="FF0000"/>
-              </w:rPr>
-            </w:pPr>
-            <w:r>
-              <w:rPr>
-                <w:strike/>
-                <w:color w:val="FF0000"/>
-              </w:rPr>
-              <w:t>Send</w:t>
-            </w:r>
-          </w:p>
-        </w:tc>
-        <w:tc>
-          <w:tcPr>
-            <w:tcW w:w="4040" w:type="dxa"/>
-          </w:tcPr>
-          <w:p>
-            <w:pPr>
-              <w:rPr>
-                <w:strike/>
-                <w:color w:val="FF0000"/>
-              </w:rPr>
-            </w:pPr>
-            <w:r>
-              <w:rPr>
-                <w:strike/>
-                <w:color w:val="FF0000"/>
-              </w:rPr>
-              <w:t>ARENA</w:t>
-            </w:r>
-          </w:p>
-        </w:tc>
-        <w:tc>
-          <w:tcPr>
-            <w:tcW w:w="3118" w:type="dxa"/>
-          </w:tcPr>
-          <w:p>
-            <w:pPr>
-              <w:rPr>
-                <w:strike/>
-                <w:color w:val="FF0000"/>
-              </w:rPr>
-            </w:pPr>
-            <w:r>
-              <w:rPr>
-                <w:strike/>
-                <w:color w:val="FF0000"/>
-              </w:rPr>
-              <w:t>Get Current Grid Status</w:t>
-            </w:r>
-          </w:p>
-        </w:tc>
-        <w:tc>
-          <w:tcPr>
-            <w:tcW w:w="941" w:type="dxa"/>
-            <w:vMerge w:val="restart"/>
-          </w:tcPr>
-          <w:p>
-            <w:pPr>
-              <w:rPr>
-                <w:strike/>
-                <w:color w:val="FF0000"/>
-              </w:rPr>
-            </w:pPr>
-            <w:r>
-              <w:rPr>
-                <w:strike/>
-                <w:color w:val="FF0000"/>
-              </w:rPr>
-              <w:t>C6, C7</w:t>
-            </w:r>
-          </w:p>
-          <w:p>
-            <w:pPr>
-              <w:rPr>
-                <w:strike/>
-                <w:color w:val="FF0000"/>
-              </w:rPr>
-            </w:pPr>
-          </w:p>
-        </w:tc>
-      </w:tr>
-      <w:tr>
-        <w:tc>
-          <w:tcPr>
-            <w:tcW w:w="917" w:type="dxa"/>
-          </w:tcPr>
-          <w:p>
-            <w:pPr>
-              <w:rPr>
-                <w:strike/>
-                <w:color w:val="FF0000"/>
-              </w:rPr>
-            </w:pPr>
-            <w:r>
-              <w:rPr>
-                <w:strike/>
-                <w:color w:val="FF0000"/>
-              </w:rPr>
-              <w:t>Send</w:t>
-            </w:r>
-          </w:p>
-        </w:tc>
-        <w:tc>
-          <w:tcPr>
-            <w:tcW w:w="4040" w:type="dxa"/>
-          </w:tcPr>
-          <w:p>
-            <w:pPr>
-              <w:rPr>
-                <w:strike/>
-                <w:color w:val="FF0000"/>
-              </w:rPr>
-            </w:pPr>
-            <w:r>
-              <w:rPr>
-                <w:strike/>
-                <w:color w:val="FF0000"/>
-              </w:rPr>
-              <w:t>GETPOS</w:t>
-            </w:r>
-          </w:p>
-        </w:tc>
-        <w:tc>
-          <w:tcPr>
-            <w:tcW w:w="3118" w:type="dxa"/>
-          </w:tcPr>
-          <w:p>
-            <w:pPr>
-              <w:rPr>
-                <w:strike/>
-                <w:color w:val="FF0000"/>
-              </w:rPr>
-            </w:pPr>
-            <w:r>
-              <w:rPr>
-                <w:strike/>
-                <w:color w:val="FF0000"/>
-              </w:rPr>
-              <w:t>Get Robot Position</w:t>
-            </w:r>
-          </w:p>
-        </w:tc>
-        <w:tc>
-          <w:tcPr>
-            <w:tcW w:w="941" w:type="dxa"/>
-            <w:vMerge/>
-          </w:tcPr>
-          <w:p>
-            <w:pPr>
-              <w:rPr>
-                <w:strike/>
-                <w:color w:val="FF0000"/>
-              </w:rPr>
-            </w:pPr>
-          </w:p>
+            <w:tcW w:w="799" w:type="dxa"/>
+            <w:vMerge/>
+          </w:tcPr>
+          <w:p/>
         </w:tc>
       </w:tr>
     </w:tbl>
@@ -972,25 +1151,38 @@
         <w:tblLook w:val="04A0" w:firstRow="1" w:lastRow="0" w:firstColumn="1" w:lastColumn="0" w:noHBand="0" w:noVBand="1"/>
       </w:tblPr>
       <w:tblGrid>
-        <w:gridCol w:w="1008"/>
-        <w:gridCol w:w="3949"/>
-        <w:gridCol w:w="3118"/>
-        <w:gridCol w:w="941"/>
+        <w:gridCol w:w="943"/>
+        <w:gridCol w:w="1037"/>
+        <w:gridCol w:w="3544"/>
+        <w:gridCol w:w="2796"/>
+        <w:gridCol w:w="696"/>
       </w:tblGrid>
       <w:tr>
         <w:tc>
           <w:tcPr>
-            <w:tcW w:w="1008" w:type="dxa"/>
-          </w:tcPr>
-          <w:p>
-            <w:r>
-              <w:t>Receive</w:t>
-            </w:r>
-          </w:p>
-        </w:tc>
-        <w:tc>
-          <w:tcPr>
-            <w:tcW w:w="3949" w:type="dxa"/>
+            <w:tcW w:w="943" w:type="dxa"/>
+            <w:vMerge w:val="restart"/>
+          </w:tcPr>
+          <w:p>
+            <w:r>
+              <w:t>AMD</w:t>
+            </w:r>
+          </w:p>
+        </w:tc>
+        <w:tc>
+          <w:tcPr>
+            <w:tcW w:w="1037" w:type="dxa"/>
+            <w:vMerge w:val="restart"/>
+          </w:tcPr>
+          <w:p>
+            <w:r>
+              <w:t>Android</w:t>
+            </w:r>
+          </w:p>
+        </w:tc>
+        <w:tc>
+          <w:tcPr>
+            <w:tcW w:w="3544" w:type="dxa"/>
           </w:tcPr>
           <w:p>
             <w:r>
@@ -1002,13 +1194,11 @@
             </w:r>
             <w:proofErr w:type="gramEnd"/>
             <w:r>
-              <w:t>y&gt;,&lt;</w:t>
-            </w:r>
-            <w:proofErr w:type="spellStart"/>
-            <w:r>
-              <w:t>hdg</w:t>
-            </w:r>
-            <w:proofErr w:type="spellEnd"/>
+              <w:t>y&gt;,&lt;h</w:t>
+            </w:r>
+            <w:r>
+              <w:t>eading</w:t>
+            </w:r>
             <w:r>
               <w:t>&gt;</w:t>
             </w:r>
@@ -1016,7 +1206,7 @@
         </w:tc>
         <w:tc>
           <w:tcPr>
-            <w:tcW w:w="3118" w:type="dxa"/>
+            <w:tcW w:w="2796" w:type="dxa"/>
           </w:tcPr>
           <w:p>
             <w:r>
@@ -1031,7 +1221,7 @@
         </w:tc>
         <w:tc>
           <w:tcPr>
-            <w:tcW w:w="941" w:type="dxa"/>
+            <w:tcW w:w="696" w:type="dxa"/>
             <w:vMerge w:val="restart"/>
           </w:tcPr>
           <w:p>
@@ -1044,17 +1234,21 @@
       <w:tr>
         <w:tc>
           <w:tcPr>
-            <w:tcW w:w="1008" w:type="dxa"/>
-          </w:tcPr>
-          <w:p>
-            <w:r>
-              <w:t>Receive</w:t>
-            </w:r>
-          </w:p>
-        </w:tc>
-        <w:tc>
-          <w:tcPr>
-            <w:tcW w:w="3949" w:type="dxa"/>
+            <w:tcW w:w="943" w:type="dxa"/>
+            <w:vMerge/>
+          </w:tcPr>
+          <w:p/>
+        </w:tc>
+        <w:tc>
+          <w:tcPr>
+            <w:tcW w:w="1037" w:type="dxa"/>
+            <w:vMerge/>
+          </w:tcPr>
+          <w:p/>
+        </w:tc>
+        <w:tc>
+          <w:tcPr>
+            <w:tcW w:w="3544" w:type="dxa"/>
           </w:tcPr>
           <w:p>
             <w:r>
@@ -1072,14 +1266,15 @@
         </w:tc>
         <w:tc>
           <w:tcPr>
-            <w:tcW w:w="3118" w:type="dxa"/>
+            <w:tcW w:w="2796" w:type="dxa"/>
           </w:tcPr>
           <w:p>
             <w:r>
               <w:t>Current Grid Status [for AMD]</w:t>
             </w:r>
-          </w:p>
-          <w:p>
+            <w:r>
+              <w:t xml:space="preserve"> </w:t>
+            </w:r>
             <w:r>
               <w:rPr>
                 <w:i/>
@@ -1091,7 +1286,7 @@
         </w:tc>
         <w:tc>
           <w:tcPr>
-            <w:tcW w:w="941" w:type="dxa"/>
+            <w:tcW w:w="696" w:type="dxa"/>
             <w:vMerge/>
           </w:tcPr>
           <w:p/>
@@ -1100,21 +1295,37 @@
       <w:tr>
         <w:tc>
           <w:tcPr>
-            <w:tcW w:w="1008" w:type="dxa"/>
-          </w:tcPr>
-          <w:p>
-            <w:r>
-              <w:t>Receive</w:t>
-            </w:r>
-          </w:p>
-        </w:tc>
-        <w:tc>
-          <w:tcPr>
-            <w:tcW w:w="3949" w:type="dxa"/>
-          </w:tcPr>
-          <w:p>
-            <w:r>
-              <w:t>GRID:&lt;explored</w:t>
+            <w:tcW w:w="943" w:type="dxa"/>
+          </w:tcPr>
+          <w:p>
+            <w:r>
+              <w:t>Algo</w:t>
+            </w:r>
+          </w:p>
+        </w:tc>
+        <w:tc>
+          <w:tcPr>
+            <w:tcW w:w="1037" w:type="dxa"/>
+            <w:vMerge/>
+          </w:tcPr>
+          <w:p>
+            <w:pPr>
+              <w:rPr>
+                <w:color w:val="FF0000"/>
+              </w:rPr>
+            </w:pPr>
+          </w:p>
+        </w:tc>
+        <w:tc>
+          <w:tcPr>
+            <w:tcW w:w="3544" w:type="dxa"/>
+          </w:tcPr>
+          <w:p>
+            <w:r>
+              <w:t>DATA</w:t>
+            </w:r>
+            <w:r>
+              <w:t>:&lt;explored</w:t>
             </w:r>
             <w:proofErr w:type="gramStart"/>
             <w:r>
@@ -1122,54 +1333,81 @@
             </w:r>
             <w:proofErr w:type="gramEnd"/>
             <w:r>
-              <w:t>obstacles&gt;</w:t>
-            </w:r>
-          </w:p>
-        </w:tc>
-        <w:tc>
-          <w:tcPr>
-            <w:tcW w:w="3118" w:type="dxa"/>
-          </w:tcPr>
-          <w:p>
-            <w:r>
-              <w:t>Current Grid Status [as per map descriptor form</w:t>
+              <w:t>obstacles&gt;,</w:t>
+            </w:r>
+          </w:p>
+          <w:p>
+            <w:r>
+              <w:t>&lt;x</w:t>
+            </w:r>
+            <w:proofErr w:type="gramStart"/>
+            <w:r>
+              <w:t>&gt;,&lt;</w:t>
+            </w:r>
+            <w:proofErr w:type="gramEnd"/>
+            <w:r>
+              <w:t>y&gt;,&lt;heading&gt;</w:t>
+            </w:r>
+          </w:p>
+        </w:tc>
+        <w:tc>
+          <w:tcPr>
+            <w:tcW w:w="2796" w:type="dxa"/>
+          </w:tcPr>
+          <w:p>
+            <w:r>
+              <w:t>Current Grid Status [as per map descriptor format – P1&amp;P2]</w:t>
+            </w:r>
+            <w:r>
+              <w:t xml:space="preserve"> + Robot Position</w:t>
+            </w:r>
+          </w:p>
+        </w:tc>
+        <w:tc>
+          <w:tcPr>
+            <w:tcW w:w="696" w:type="dxa"/>
+            <w:vMerge/>
+          </w:tcPr>
+          <w:p/>
+        </w:tc>
+      </w:tr>
+      <w:tr>
+        <w:tc>
+          <w:tcPr>
+            <w:tcW w:w="943" w:type="dxa"/>
+          </w:tcPr>
+          <w:p>
+            <w:r>
+              <w:t>Algo/</w:t>
+            </w:r>
+          </w:p>
+          <w:p>
+            <w:proofErr w:type="spellStart"/>
+            <w:r>
+              <w:t>RPi</w:t>
+            </w:r>
+            <w:proofErr w:type="spellEnd"/>
+            <w:r>
+              <w:t>?</w:t>
             </w:r>
             <w:bookmarkStart w:id="0" w:name="_GoBack"/>
             <w:bookmarkEnd w:id="0"/>
-            <w:r>
-              <w:t>at – P1&amp;P2]</w:t>
-            </w:r>
-          </w:p>
-        </w:tc>
-        <w:tc>
-          <w:tcPr>
-            <w:tcW w:w="941" w:type="dxa"/>
-            <w:vMerge/>
-          </w:tcPr>
-          <w:p/>
-        </w:tc>
-      </w:tr>
-      <w:tr>
-        <w:tc>
-          <w:tcPr>
-            <w:tcW w:w="1008" w:type="dxa"/>
-          </w:tcPr>
-          <w:p>
-            <w:r>
-              <w:t>Receive</w:t>
-            </w:r>
-          </w:p>
-        </w:tc>
-        <w:tc>
-          <w:tcPr>
-            <w:tcW w:w="3949" w:type="dxa"/>
-          </w:tcPr>
-          <w:p>
-            <w:r>
-              <w:t>BLOCK:&lt;</w:t>
-            </w:r>
-            <w:r>
-              <w:t>x</w:t>
+          </w:p>
+        </w:tc>
+        <w:tc>
+          <w:tcPr>
+            <w:tcW w:w="1037" w:type="dxa"/>
+            <w:vMerge/>
+          </w:tcPr>
+          <w:p/>
+        </w:tc>
+        <w:tc>
+          <w:tcPr>
+            <w:tcW w:w="3544" w:type="dxa"/>
+          </w:tcPr>
+          <w:p>
+            <w:r>
+              <w:t>BLOCK:&lt;x</w:t>
             </w:r>
             <w:proofErr w:type="gramStart"/>
             <w:r>
@@ -1177,16 +1415,13 @@
             </w:r>
             <w:proofErr w:type="gramEnd"/>
             <w:r>
-              <w:t>y</w:t>
-            </w:r>
-            <w:r>
-              <w:t>&gt;,&lt;id&gt;</w:t>
-            </w:r>
-          </w:p>
-        </w:tc>
-        <w:tc>
-          <w:tcPr>
-            <w:tcW w:w="3118" w:type="dxa"/>
+              <w:t>y&gt;,&lt;id&gt;</w:t>
+            </w:r>
+          </w:p>
+        </w:tc>
+        <w:tc>
+          <w:tcPr>
+            <w:tcW w:w="2796" w:type="dxa"/>
           </w:tcPr>
           <w:p>
             <w:r>
@@ -1201,7 +1436,7 @@
         </w:tc>
         <w:tc>
           <w:tcPr>
-            <w:tcW w:w="941" w:type="dxa"/>
+            <w:tcW w:w="696" w:type="dxa"/>
           </w:tcPr>
           <w:p>
             <w:r>
@@ -1240,25 +1475,36 @@
         <w:tblLook w:val="04A0" w:firstRow="1" w:lastRow="0" w:firstColumn="1" w:lastColumn="0" w:noHBand="0" w:noVBand="1"/>
       </w:tblPr>
       <w:tblGrid>
-        <w:gridCol w:w="948"/>
-        <w:gridCol w:w="4009"/>
-        <w:gridCol w:w="3118"/>
-        <w:gridCol w:w="941"/>
+        <w:gridCol w:w="943"/>
+        <w:gridCol w:w="1037"/>
+        <w:gridCol w:w="3685"/>
+        <w:gridCol w:w="2614"/>
+        <w:gridCol w:w="737"/>
       </w:tblGrid>
       <w:tr>
         <w:tc>
           <w:tcPr>
-            <w:tcW w:w="948" w:type="dxa"/>
-          </w:tcPr>
-          <w:p>
-            <w:r>
-              <w:t>Send</w:t>
-            </w:r>
-          </w:p>
-        </w:tc>
-        <w:tc>
-          <w:tcPr>
-            <w:tcW w:w="4009" w:type="dxa"/>
+            <w:tcW w:w="943" w:type="dxa"/>
+          </w:tcPr>
+          <w:p>
+            <w:r>
+              <w:t>Android</w:t>
+            </w:r>
+          </w:p>
+        </w:tc>
+        <w:tc>
+          <w:tcPr>
+            <w:tcW w:w="1037" w:type="dxa"/>
+          </w:tcPr>
+          <w:p>
+            <w:r>
+              <w:t>AMD</w:t>
+            </w:r>
+          </w:p>
+        </w:tc>
+        <w:tc>
+          <w:tcPr>
+            <w:tcW w:w="3685" w:type="dxa"/>
           </w:tcPr>
           <w:p>
             <w:r>
@@ -1268,7 +1514,7 @@
         </w:tc>
         <w:tc>
           <w:tcPr>
-            <w:tcW w:w="3118" w:type="dxa"/>
+            <w:tcW w:w="2614" w:type="dxa"/>
           </w:tcPr>
           <w:p>
             <w:r>
@@ -1278,7 +1524,7 @@
         </w:tc>
         <w:tc>
           <w:tcPr>
-            <w:tcW w:w="941" w:type="dxa"/>
+            <w:tcW w:w="737" w:type="dxa"/>
           </w:tcPr>
           <w:p>
             <w:r>
@@ -1422,6 +1668,7 @@
     <w:lsdException w:name="HTML Sample" w:semiHidden="1" w:unhideWhenUsed="1"/>
     <w:lsdException w:name="HTML Typewriter" w:semiHidden="1" w:unhideWhenUsed="1"/>
     <w:lsdException w:name="HTML Variable" w:semiHidden="1" w:unhideWhenUsed="1"/>
+    <w:lsdException w:name="Normal Table" w:semiHidden="1" w:unhideWhenUsed="1"/>
     <w:lsdException w:name="annotation subject" w:semiHidden="1" w:unhideWhenUsed="1"/>
     <w:lsdException w:name="No List" w:semiHidden="1" w:unhideWhenUsed="1"/>
     <w:lsdException w:name="Outline List 1" w:semiHidden="1" w:unhideWhenUsed="1"/>
@@ -1468,8 +1715,10 @@
     <w:lsdException w:name="Table Subtle 2" w:semiHidden="1" w:unhideWhenUsed="1"/>
     <w:lsdException w:name="Table Web 1" w:semiHidden="1" w:unhideWhenUsed="1"/>
     <w:lsdException w:name="Table Web 2" w:semiHidden="1" w:unhideWhenUsed="1"/>
+    <w:lsdException w:name="Table Web 3" w:semiHidden="1" w:unhideWhenUsed="1"/>
     <w:lsdException w:name="Balloon Text" w:semiHidden="1" w:unhideWhenUsed="1"/>
     <w:lsdException w:name="Table Grid" w:uiPriority="39"/>
+    <w:lsdException w:name="Table Theme" w:semiHidden="1" w:unhideWhenUsed="1"/>
     <w:lsdException w:name="Placeholder Text" w:semiHidden="1"/>
     <w:lsdException w:name="No Spacing" w:uiPriority="1" w:qFormat="1"/>
     <w:lsdException w:name="Light Shading" w:uiPriority="60"/>
@@ -1694,7 +1943,7 @@
   <w:style w:type="paragraph" w:default="1" w:styleId="Normal">
     <w:name w:val="Normal"/>
     <w:qFormat/>
-    <w:rsid w:val="009F1A7C"/>
+    <w:rsid w:val="00724B5C"/>
   </w:style>
   <w:style w:type="character" w:default="1" w:styleId="DefaultParagraphFont">
     <w:name w:val="Default Paragraph Font"/>

</xml_diff>